<commit_message>
put summary directions into summary
</commit_message>
<xml_diff>
--- a/SUMMARY.docx
+++ b/SUMMARY.docx
@@ -3,121 +3,724 @@
 <w:document xmlns:wpc="http://schemas.microsoft.com/office/word/2010/wordprocessingCanvas" xmlns:cx="http://schemas.microsoft.com/office/drawing/2014/chartex" xmlns:cx1="http://schemas.microsoft.com/office/drawing/2015/9/8/chartex" xmlns:cx2="http://schemas.microsoft.com/office/drawing/2015/10/21/chartex" xmlns:cx3="http://schemas.microsoft.com/office/drawing/2016/5/9/chartex" xmlns:cx4="http://schemas.microsoft.com/office/drawing/2016/5/10/chartex" xmlns:cx5="http://schemas.microsoft.com/office/drawing/2016/5/11/chartex" xmlns:cx6="http://schemas.microsoft.com/office/drawing/2016/5/12/chartex" xmlns:cx7="http://schemas.microsoft.com/office/drawing/2016/5/13/chartex" xmlns:cx8="http://schemas.microsoft.com/office/drawing/2016/5/14/chartex" xmlns:mc="http://schemas.openxmlformats.org/markup-compatibility/2006" xmlns:aink="http://schemas.microsoft.com/office/drawing/2016/ink" xmlns:am3d="http://schemas.microsoft.com/office/drawing/2017/model3d" xmlns:o="urn:schemas-microsoft-com:office:office" xmlns:r="http://schemas.openxmlformats.org/officeDocument/2006/relationships" xmlns:m="http://schemas.openxmlformats.org/officeDocument/2006/math" xmlns:v="urn:schemas-microsoft-com:vml" xmlns:wp14="http://schemas.microsoft.com/office/word/2010/wordprocessingDrawing" xmlns:wp="http://schemas.openxmlformats.org/drawingml/2006/wordprocessingDrawing" xmlns:w10="urn:schemas-microsoft-com:office:word" xmlns:w="http://schemas.openxmlformats.org/wordprocessingml/2006/main" xmlns:w14="http://schemas.microsoft.com/office/word/2010/wordml" xmlns:w15="http://schemas.microsoft.com/office/word/2012/wordml" xmlns:w16cid="http://schemas.microsoft.com/office/word/2016/wordml/cid" xmlns:w16se="http://schemas.microsoft.com/office/word/2015/wordml/symex" xmlns:wpg="http://schemas.microsoft.com/office/word/2010/wordprocessingGroup" xmlns:wpi="http://schemas.microsoft.com/office/word/2010/wordprocessingInk" xmlns:wne="http://schemas.microsoft.com/office/word/2006/wordml" xmlns:wps="http://schemas.microsoft.com/office/word/2010/wordprocessingShape" mc:Ignorable="w14 w15 w16se w16cid wp14">
   <w:body>
     <w:p>
-      <w:r>
-        <w:t xml:space="preserve">The </w:t>
-      </w:r>
-      <w:r>
-        <w:t>I</w:t>
-      </w:r>
-      <w:r>
-        <w:t xml:space="preserve">ndex page gives you the option to either log in or register. For new users, you register and then you must log in to enter the home page. The </w:t>
-      </w:r>
-      <w:r>
-        <w:t>H</w:t>
-      </w:r>
-      <w:r>
-        <w:t xml:space="preserve">ome page shows you all of the photos you are allowed to see and gives you the chance </w:t>
-      </w:r>
-      <w:r>
-        <w:t>to</w:t>
-      </w:r>
-      <w:r>
-        <w:t xml:space="preserve"> like and rate and/or comment on the visible photos. For each photo, you can also view more info. The </w:t>
-      </w:r>
-      <w:r>
-        <w:t>M</w:t>
-      </w:r>
-      <w:r>
-        <w:t xml:space="preserve">ore </w:t>
-      </w:r>
-      <w:r>
-        <w:t>I</w:t>
-      </w:r>
-      <w:r>
-        <w:t>nfo page gives you all of the information pertaining to the photo you chose</w:t>
-      </w:r>
-      <w:r>
-        <w:t>, including the information about the user, users tagged, people who have liked the photo, and all comments</w:t>
-      </w:r>
-      <w:r>
-        <w:t xml:space="preserve">. The top of the home page has all of the options for the fun things you can do! </w:t>
+      <w:pPr>
+        <w:rPr>
+          <w:b/>
+        </w:rPr>
+      </w:pPr>
+      <w:r>
+        <w:rPr>
+          <w:b/>
+        </w:rPr>
+        <w:t>Link to GitHub repository:</w:t>
+      </w:r>
+    </w:p>
+    <w:p>
+      <w:pPr>
+        <w:rPr>
+          <w:rFonts w:ascii="Times New Roman" w:eastAsia="Times New Roman" w:hAnsi="Times New Roman" w:cs="Times New Roman"/>
+        </w:rPr>
+      </w:pPr>
+      <w:r>
+        <w:rPr>
+          <w:b/>
+        </w:rPr>
+        <w:t xml:space="preserve"> (</w:t>
+      </w:r>
+      <w:r>
+        <w:t>be sure to add</w:t>
+      </w:r>
+      <w:r>
+        <w:rPr>
+          <w:b/>
+        </w:rPr>
+        <w:t xml:space="preserve"> </w:t>
+      </w:r>
+      <w:r>
+        <w:rPr>
+          <w:rFonts w:ascii="Times New Roman" w:eastAsia="Times New Roman" w:hAnsi="Times New Roman" w:cs="Times New Roman"/>
+        </w:rPr>
+        <w:t> </w:t>
+      </w:r>
+      <w:hyperlink r:id="rId5" w:tgtFrame="_blank" w:history="1">
+        <w:r>
+          <w:rPr>
+            <w:rFonts w:ascii="Times New Roman" w:eastAsia="Times New Roman" w:hAnsi="Times New Roman" w:cs="Times New Roman"/>
+            <w:color w:val="0000FF"/>
+            <w:u w:val="single"/>
+          </w:rPr>
+          <w:t>https://github.com/cs3083fall2019</w:t>
+        </w:r>
+      </w:hyperlink>
+      <w:r>
+        <w:rPr>
+          <w:rFonts w:ascii="Times New Roman" w:eastAsia="Times New Roman" w:hAnsi="Times New Roman" w:cs="Times New Roman"/>
+        </w:rPr>
+        <w:t> </w:t>
+      </w:r>
+      <w:r>
+        <w:rPr>
+          <w:rFonts w:ascii="Times New Roman" w:eastAsia="Times New Roman" w:hAnsi="Times New Roman" w:cs="Times New Roman"/>
+        </w:rPr>
+        <w:t>as a contributor. See instructions in Nov 24 announcement on NYU Classes)</w:t>
+      </w:r>
+    </w:p>
+    <w:p>
+      <w:pPr>
+        <w:shd w:val="clear" w:color="auto" w:fill="FFFFFF"/>
+        <w:tabs>
+          <w:tab w:val="num" w:pos="720"/>
+        </w:tabs>
+        <w:ind w:left="720" w:hanging="360"/>
+        <w:rPr>
+          <w:b/>
+        </w:rPr>
+      </w:pPr>
+    </w:p>
+    <w:p>
+      <w:pPr>
+        <w:shd w:val="clear" w:color="auto" w:fill="FFFFFF"/>
+        <w:tabs>
+          <w:tab w:val="num" w:pos="720"/>
+        </w:tabs>
+        <w:rPr>
+          <w:b/>
+        </w:rPr>
+      </w:pPr>
+      <w:r>
+        <w:rPr>
+          <w:b/>
+        </w:rPr>
+        <w:t xml:space="preserve">Date of last commit to repository: </w:t>
+      </w:r>
+    </w:p>
+    <w:p>
+      <w:pPr>
+        <w:shd w:val="clear" w:color="auto" w:fill="FFFFFF"/>
+        <w:tabs>
+          <w:tab w:val="num" w:pos="720"/>
+        </w:tabs>
+        <w:rPr>
+          <w:b/>
+        </w:rPr>
+      </w:pPr>
+      <w:r>
+        <w:rPr>
+          <w:b/>
+        </w:rPr>
+        <w:t>Number of Team members:</w:t>
+      </w:r>
+    </w:p>
+    <w:p>
+      <w:pPr>
+        <w:shd w:val="clear" w:color="auto" w:fill="FFFFFF"/>
+        <w:tabs>
+          <w:tab w:val="num" w:pos="720"/>
+        </w:tabs>
+        <w:rPr>
+          <w:b/>
+        </w:rPr>
+      </w:pPr>
+    </w:p>
+    <w:p>
+      <w:pPr>
+        <w:shd w:val="clear" w:color="auto" w:fill="FFFFFF"/>
+        <w:tabs>
+          <w:tab w:val="num" w:pos="720"/>
+        </w:tabs>
+        <w:rPr>
+          <w:b/>
+        </w:rPr>
+      </w:pPr>
+      <w:r>
+        <w:rPr>
+          <w:b/>
+        </w:rPr>
+        <w:t xml:space="preserve">Names and </w:t>
+      </w:r>
+      <w:proofErr w:type="spellStart"/>
+      <w:r>
+        <w:rPr>
+          <w:b/>
+        </w:rPr>
+        <w:t>netIDs</w:t>
+      </w:r>
+      <w:proofErr w:type="spellEnd"/>
+      <w:r>
+        <w:rPr>
+          <w:b/>
+        </w:rPr>
+        <w:t xml:space="preserve"> of Team members (one per line):</w:t>
+      </w:r>
+    </w:p>
+    <w:p>
+      <w:pPr>
+        <w:shd w:val="clear" w:color="auto" w:fill="FFFFFF"/>
+        <w:tabs>
+          <w:tab w:val="num" w:pos="720"/>
+        </w:tabs>
+        <w:ind w:left="720" w:hanging="360"/>
+        <w:rPr>
+          <w:b/>
+        </w:rPr>
+      </w:pPr>
+    </w:p>
+    <w:p>
+      <w:pPr>
+        <w:shd w:val="clear" w:color="auto" w:fill="FFFFFF"/>
+        <w:tabs>
+          <w:tab w:val="num" w:pos="720"/>
+        </w:tabs>
+        <w:ind w:left="360" w:hanging="360"/>
+        <w:rPr>
+          <w:b/>
+        </w:rPr>
+      </w:pPr>
+      <w:r>
+        <w:rPr>
+          <w:b/>
+        </w:rPr>
+        <w:t>========================================================================</w:t>
+      </w:r>
+    </w:p>
+    <w:p>
+      <w:pPr>
+        <w:shd w:val="clear" w:color="auto" w:fill="FFFFFF"/>
+        <w:tabs>
+          <w:tab w:val="num" w:pos="720"/>
+        </w:tabs>
+        <w:ind w:left="360" w:hanging="360"/>
+        <w:rPr>
+          <w:b/>
+        </w:rPr>
+      </w:pPr>
+      <w:r>
+        <w:rPr>
+          <w:b/>
+        </w:rPr>
+        <w:t xml:space="preserve">For each extra feature (i.e. the 2*n features beyond features 1 –5), include </w:t>
+      </w:r>
+      <w:proofErr w:type="gramStart"/>
+      <w:r>
+        <w:rPr>
+          <w:b/>
+        </w:rPr>
+        <w:t>the  following</w:t>
+      </w:r>
+      <w:proofErr w:type="gramEnd"/>
+      <w:r>
+        <w:rPr>
+          <w:b/>
+        </w:rPr>
+        <w:t xml:space="preserve">. </w:t>
+      </w:r>
+    </w:p>
+    <w:p>
+      <w:pPr>
+        <w:shd w:val="clear" w:color="auto" w:fill="FFFFFF"/>
+        <w:tabs>
+          <w:tab w:val="num" w:pos="720"/>
+        </w:tabs>
+        <w:ind w:left="360" w:hanging="360"/>
+        <w:rPr>
+          <w:b/>
+        </w:rPr>
+      </w:pPr>
+    </w:p>
+    <w:p>
+      <w:pPr>
+        <w:shd w:val="clear" w:color="auto" w:fill="FFFFFF"/>
+        <w:tabs>
+          <w:tab w:val="num" w:pos="720"/>
+        </w:tabs>
+        <w:ind w:left="360" w:hanging="360"/>
+        <w:jc w:val="both"/>
+      </w:pPr>
+      <w:r>
+        <w:t>Please copy/paste the following template as many times as needed and then add your answers. Add page breaks between descriptions of different features. You should have at least 2*n pages where n is the number of people in your group.</w:t>
+      </w:r>
+    </w:p>
+    <w:p>
+      <w:pPr>
+        <w:shd w:val="clear" w:color="auto" w:fill="FFFFFF"/>
+        <w:tabs>
+          <w:tab w:val="num" w:pos="720"/>
+        </w:tabs>
+        <w:ind w:left="360" w:hanging="360"/>
+        <w:jc w:val="both"/>
+      </w:pPr>
+      <w:r>
+        <w:t xml:space="preserve">When this is finished save it in a pdf file named </w:t>
+      </w:r>
+      <w:proofErr w:type="spellStart"/>
+      <w:r>
+        <w:rPr>
+          <w:i/>
+        </w:rPr>
+        <w:t>ProjectSummary</w:t>
+      </w:r>
+      <w:proofErr w:type="spellEnd"/>
+      <w:r>
+        <w:rPr>
+          <w:i/>
+        </w:rPr>
+        <w:t>_&lt;your-name&gt;.</w:t>
+      </w:r>
+      <w:proofErr w:type="gramStart"/>
+      <w:r>
+        <w:rPr>
+          <w:i/>
+        </w:rPr>
+        <w:t>pdf</w:t>
+      </w:r>
+      <w:r>
+        <w:t xml:space="preserve">  with</w:t>
+      </w:r>
+      <w:proofErr w:type="gramEnd"/>
+      <w:r>
+        <w:t xml:space="preserve"> the name of the person who will hand it in for the group. </w:t>
+      </w:r>
+      <w:r>
+        <w:t xml:space="preserve">Then hand it in on </w:t>
+      </w:r>
+      <w:proofErr w:type="spellStart"/>
+      <w:r>
+        <w:t>GradeScope</w:t>
+      </w:r>
+      <w:proofErr w:type="spellEnd"/>
+      <w:r>
+        <w:t xml:space="preserve">. Remember to use the group </w:t>
+      </w:r>
+      <w:proofErr w:type="spellStart"/>
+      <w:r>
+        <w:t>handin</w:t>
+      </w:r>
+      <w:proofErr w:type="spellEnd"/>
+      <w:r>
+        <w:t xml:space="preserve"> option if you have more than one person on your team.</w:t>
+      </w:r>
+    </w:p>
+    <w:p>
+      <w:pPr>
+        <w:shd w:val="clear" w:color="auto" w:fill="FFFFFF"/>
+        <w:tabs>
+          <w:tab w:val="num" w:pos="720"/>
+        </w:tabs>
+        <w:ind w:left="-360"/>
+        <w:jc w:val="both"/>
+        <w:rPr>
+          <w:b/>
+        </w:rPr>
+      </w:pPr>
+    </w:p>
+    <w:p>
+      <w:pPr>
+        <w:pStyle w:val="NormalWeb"/>
+        <w:numPr>
+          <w:ilvl w:val="0"/>
+          <w:numId w:val="1"/>
+        </w:numPr>
+        <w:shd w:val="clear" w:color="auto" w:fill="FFFFFF"/>
+        <w:tabs>
+          <w:tab w:val="clear" w:pos="720"/>
+          <w:tab w:val="num" w:pos="360"/>
+        </w:tabs>
+        <w:ind w:left="360"/>
+        <w:rPr>
+          <w:rFonts w:ascii="ArialMT" w:hAnsi="ArialMT"/>
+          <w:sz w:val="22"/>
+          <w:szCs w:val="22"/>
+        </w:rPr>
+      </w:pPr>
+      <w:r>
+        <w:rPr>
+          <w:rFonts w:ascii="ArialMT" w:hAnsi="ArialMT"/>
+          <w:sz w:val="22"/>
+          <w:szCs w:val="22"/>
+        </w:rPr>
+        <w:t>Name of the feature</w:t>
+      </w:r>
+    </w:p>
+    <w:p>
+      <w:pPr>
+        <w:pStyle w:val="NormalWeb"/>
+        <w:numPr>
+          <w:ilvl w:val="0"/>
+          <w:numId w:val="1"/>
+        </w:numPr>
+        <w:shd w:val="clear" w:color="auto" w:fill="FFFFFF"/>
+        <w:tabs>
+          <w:tab w:val="clear" w:pos="720"/>
+          <w:tab w:val="num" w:pos="360"/>
+        </w:tabs>
+        <w:ind w:left="360"/>
+        <w:rPr>
+          <w:rFonts w:ascii="ArialMT" w:hAnsi="ArialMT"/>
+          <w:sz w:val="22"/>
+          <w:szCs w:val="22"/>
+        </w:rPr>
+      </w:pPr>
+      <w:r>
+        <w:rPr>
+          <w:rFonts w:ascii="ArialMT" w:hAnsi="ArialMT"/>
+          <w:sz w:val="22"/>
+          <w:szCs w:val="22"/>
+        </w:rPr>
+        <w:t xml:space="preserve">The full name of the team member who is primarily in charge of implementing this feature </w:t>
+      </w:r>
+    </w:p>
+    <w:p>
+      <w:pPr>
+        <w:pStyle w:val="NormalWeb"/>
+        <w:numPr>
+          <w:ilvl w:val="0"/>
+          <w:numId w:val="1"/>
+        </w:numPr>
+        <w:shd w:val="clear" w:color="auto" w:fill="FFFFFF"/>
+        <w:tabs>
+          <w:tab w:val="clear" w:pos="720"/>
+          <w:tab w:val="num" w:pos="360"/>
+        </w:tabs>
+        <w:ind w:left="360"/>
+        <w:rPr>
+          <w:rFonts w:ascii="ArialMT" w:hAnsi="ArialMT"/>
+          <w:sz w:val="22"/>
+          <w:szCs w:val="22"/>
+        </w:rPr>
+      </w:pPr>
+      <w:r>
+        <w:rPr>
+          <w:rFonts w:ascii="ArialMT" w:hAnsi="ArialMT"/>
+          <w:sz w:val="22"/>
+          <w:szCs w:val="22"/>
+        </w:rPr>
+        <w:t>The queries (and any other SQL statements) used in your implementation of the feature. (If there are standard queries used in most or all of your features, you don’t have to include them here; just include the SQL statements that do the main work for this feature.)</w:t>
+      </w:r>
+    </w:p>
+    <w:p>
+      <w:pPr>
+        <w:pStyle w:val="NormalWeb"/>
+        <w:numPr>
+          <w:ilvl w:val="0"/>
+          <w:numId w:val="1"/>
+        </w:numPr>
+        <w:shd w:val="clear" w:color="auto" w:fill="FFFFFF"/>
+        <w:tabs>
+          <w:tab w:val="clear" w:pos="720"/>
+          <w:tab w:val="num" w:pos="360"/>
+        </w:tabs>
+        <w:ind w:left="360"/>
+        <w:rPr>
+          <w:rFonts w:ascii="ArialMT" w:hAnsi="ArialMT"/>
+          <w:sz w:val="22"/>
+          <w:szCs w:val="22"/>
+        </w:rPr>
+      </w:pPr>
+      <w:r>
+        <w:rPr>
+          <w:rFonts w:ascii="ArialMT" w:hAnsi="ArialMT"/>
+          <w:sz w:val="22"/>
+          <w:szCs w:val="22"/>
+        </w:rPr>
+        <w:t xml:space="preserve">A clear indication of where to find the application source code for the feature within your GitHub repository (filename and where to look in the file). </w:t>
+      </w:r>
+    </w:p>
+    <w:p>
+      <w:pPr>
+        <w:pStyle w:val="NormalWeb"/>
+        <w:numPr>
+          <w:ilvl w:val="0"/>
+          <w:numId w:val="1"/>
+        </w:numPr>
+        <w:shd w:val="clear" w:color="auto" w:fill="FFFFFF"/>
+        <w:tabs>
+          <w:tab w:val="clear" w:pos="720"/>
+          <w:tab w:val="num" w:pos="360"/>
+        </w:tabs>
+        <w:ind w:left="360"/>
+        <w:rPr>
+          <w:rFonts w:ascii="ArialMT" w:hAnsi="ArialMT"/>
+          <w:sz w:val="22"/>
+          <w:szCs w:val="22"/>
+        </w:rPr>
+      </w:pPr>
+      <w:r>
+        <w:rPr>
+          <w:rFonts w:ascii="ArialMT" w:hAnsi="ArialMT"/>
+          <w:sz w:val="22"/>
+          <w:szCs w:val="22"/>
+        </w:rPr>
+        <w:t>One or more screenshots</w:t>
+      </w:r>
+      <w:r>
+        <w:rPr>
+          <w:rFonts w:ascii="ArialMT" w:hAnsi="ArialMT"/>
+          <w:sz w:val="22"/>
+          <w:szCs w:val="22"/>
+        </w:rPr>
+        <w:t xml:space="preserve"> or a short video</w:t>
+      </w:r>
+      <w:r>
+        <w:rPr>
+          <w:rFonts w:ascii="ArialMT" w:hAnsi="ArialMT"/>
+          <w:sz w:val="22"/>
+          <w:szCs w:val="22"/>
+        </w:rPr>
+        <w:t xml:space="preserve"> demonstrating the feature, showing how it appears in the browser; Also show the relevant data that’s in the database when you execute this demonstration (before and after if the feature changes the data), either as screenshots or as text.  </w:t>
+      </w:r>
+      <w:r>
+        <w:rPr>
+          <w:rFonts w:ascii="ArialMT" w:hAnsi="ArialMT"/>
+          <w:sz w:val="22"/>
+          <w:szCs w:val="22"/>
+        </w:rPr>
+        <w:t>You may either include this in your GitHub and provide the link here or add screenshots here or on a separate page. Make it clear where the graders should look for this.</w:t>
+      </w:r>
+    </w:p>
+    <w:p>
+      <w:pPr>
+        <w:pStyle w:val="NormalWeb"/>
+        <w:numPr>
+          <w:ilvl w:val="0"/>
+          <w:numId w:val="1"/>
+        </w:numPr>
+        <w:shd w:val="clear" w:color="auto" w:fill="FFFFFF"/>
+        <w:tabs>
+          <w:tab w:val="clear" w:pos="720"/>
+          <w:tab w:val="num" w:pos="360"/>
+        </w:tabs>
+        <w:ind w:left="360"/>
+        <w:rPr>
+          <w:rFonts w:ascii="ArialMT" w:hAnsi="ArialMT"/>
+          <w:sz w:val="22"/>
+          <w:szCs w:val="22"/>
+        </w:rPr>
+      </w:pPr>
+      <w:r>
+        <w:rPr>
+          <w:rFonts w:ascii="ArialMT" w:hAnsi="ArialMT"/>
+          <w:sz w:val="22"/>
+          <w:szCs w:val="22"/>
+        </w:rPr>
+        <w:t xml:space="preserve">For features other than those I suggested, also include: </w:t>
+      </w:r>
+    </w:p>
+    <w:p>
+      <w:pPr>
+        <w:pStyle w:val="NormalWeb"/>
+        <w:numPr>
+          <w:ilvl w:val="1"/>
+          <w:numId w:val="1"/>
+        </w:numPr>
+        <w:shd w:val="clear" w:color="auto" w:fill="FFFFFF"/>
+        <w:tabs>
+          <w:tab w:val="clear" w:pos="1440"/>
+          <w:tab w:val="num" w:pos="1080"/>
+        </w:tabs>
+        <w:ind w:left="1080"/>
+        <w:rPr>
+          <w:rFonts w:ascii="ArialMT" w:hAnsi="ArialMT"/>
+          <w:sz w:val="22"/>
+          <w:szCs w:val="22"/>
+        </w:rPr>
+      </w:pPr>
+      <w:r>
+        <w:rPr>
+          <w:rFonts w:ascii="ArialMT" w:hAnsi="ArialMT"/>
+          <w:sz w:val="22"/>
+          <w:szCs w:val="22"/>
+        </w:rPr>
+        <w:t xml:space="preserve">What the feature is (in the style of the 6 requirements above) </w:t>
+      </w:r>
+    </w:p>
+    <w:p>
+      <w:pPr>
+        <w:pStyle w:val="NormalWeb"/>
+        <w:numPr>
+          <w:ilvl w:val="1"/>
+          <w:numId w:val="1"/>
+        </w:numPr>
+        <w:shd w:val="clear" w:color="auto" w:fill="FFFFFF"/>
+        <w:tabs>
+          <w:tab w:val="clear" w:pos="1440"/>
+          <w:tab w:val="num" w:pos="1080"/>
+        </w:tabs>
+        <w:ind w:left="1080"/>
+        <w:rPr>
+          <w:rFonts w:ascii="ArialMT" w:hAnsi="ArialMT"/>
+          <w:sz w:val="22"/>
+          <w:szCs w:val="22"/>
+        </w:rPr>
+      </w:pPr>
+      <w:r>
+        <w:rPr>
+          <w:rFonts w:ascii="ArialMT" w:hAnsi="ArialMT"/>
+          <w:sz w:val="22"/>
+          <w:szCs w:val="22"/>
+        </w:rPr>
+        <w:t xml:space="preserve">A sentence or two on why this is a good feature to add to Finstagram </w:t>
+      </w:r>
+    </w:p>
+    <w:p>
+      <w:pPr>
+        <w:pStyle w:val="NormalWeb"/>
+        <w:numPr>
+          <w:ilvl w:val="1"/>
+          <w:numId w:val="1"/>
+        </w:numPr>
+        <w:shd w:val="clear" w:color="auto" w:fill="FFFFFF"/>
+        <w:tabs>
+          <w:tab w:val="clear" w:pos="1440"/>
+          <w:tab w:val="num" w:pos="1080"/>
+        </w:tabs>
+        <w:ind w:left="1080"/>
+        <w:rPr>
+          <w:rFonts w:ascii="ArialMT" w:hAnsi="ArialMT"/>
+          <w:sz w:val="22"/>
+          <w:szCs w:val="22"/>
+        </w:rPr>
+      </w:pPr>
+      <w:r>
+        <w:rPr>
+          <w:rFonts w:ascii="ArialMT" w:hAnsi="ArialMT"/>
+          <w:sz w:val="22"/>
+          <w:szCs w:val="22"/>
+        </w:rPr>
+        <w:t xml:space="preserve">A clear explanation of any changes to the database schema that are </w:t>
+      </w:r>
+      <w:r>
+        <w:rPr>
+          <w:rFonts w:ascii="ArialMT" w:hAnsi="ArialMT"/>
+          <w:sz w:val="22"/>
+          <w:szCs w:val="22"/>
+        </w:rPr>
+        <w:t xml:space="preserve">needed (including additional tables, additional attributes, or additional constraints) </w:t>
       </w:r>
     </w:p>
     <w:p/>
-    <w:p>
-      <w:r>
-        <w:t xml:space="preserve">The </w:t>
-      </w:r>
-      <w:r>
-        <w:t>P</w:t>
-      </w:r>
-      <w:r>
-        <w:t xml:space="preserve">ost button lets you choose a file, add a caption, and choose if you want all followers to see it, particular friend groups, or both. After you post you go back to the home page. </w:t>
-      </w:r>
-    </w:p>
     <w:p/>
-    <w:p>
-      <w:r>
-        <w:t>In Follow, y</w:t>
-      </w:r>
-      <w:r>
-        <w:t xml:space="preserve">ou can choose to follow any of the followers on Finstagram. When you follow, it gets sent to that users manage requests. </w:t>
-      </w:r>
-    </w:p>
     <w:p/>
-    <w:p>
-      <w:r>
-        <w:t xml:space="preserve">In </w:t>
-      </w:r>
-      <w:r>
-        <w:t>M</w:t>
-      </w:r>
-      <w:r>
-        <w:t xml:space="preserve">anage </w:t>
-      </w:r>
-      <w:r>
-        <w:t>R</w:t>
-      </w:r>
-      <w:r>
-        <w:t xml:space="preserve">equests, you can choose if you want to accept or decline your friend requests. Once you chose to accept or decline, that request will disappear. </w:t>
-      </w:r>
-    </w:p>
     <w:p/>
     <w:p>
-      <w:r>
-        <w:t xml:space="preserve">In </w:t>
-      </w:r>
-      <w:r>
-        <w:t>U</w:t>
-      </w:r>
-      <w:r>
-        <w:t xml:space="preserve">nfollow, you can unfollow whichever users you’d like. </w:t>
-      </w:r>
-      <w:r>
-        <w:t>And they will disappear if you choose to unfollow them.</w:t>
-      </w:r>
-    </w:p>
-    <w:p/>
-    <w:p>
-      <w:r>
-        <w:t xml:space="preserve">In Manage Friend Groups you can create a friend group and/or add friends to your friend group. </w:t>
-      </w:r>
-    </w:p>
-    <w:p/>
-    <w:p>
-      <w:r>
-        <w:t xml:space="preserve">Last but certainly not least, on the home page you can click the Mirror </w:t>
-      </w:r>
-      <w:proofErr w:type="spellStart"/>
-      <w:r>
-        <w:t>Mirror</w:t>
-      </w:r>
-      <w:proofErr w:type="spellEnd"/>
-      <w:r>
-        <w:t xml:space="preserve"> on the Wall button which brings you to a page that tells you who has the highest number of followers and therefore the greatest of them all! </w:t>
-      </w:r>
       <w:bookmarkStart w:id="0" w:name="_GoBack"/>
       <w:bookmarkEnd w:id="0"/>
+    </w:p>
+    <w:p/>
+    <w:p>
+      <w:r>
+        <w:lastRenderedPageBreak/>
+        <w:t xml:space="preserve">The </w:t>
+      </w:r>
+      <w:r>
+        <w:t>I</w:t>
+      </w:r>
+      <w:r>
+        <w:t xml:space="preserve">ndex page gives you the option to either log in or register. For new users, you register and then you must log in to enter the home page. The </w:t>
+      </w:r>
+      <w:r>
+        <w:t>H</w:t>
+      </w:r>
+      <w:r>
+        <w:t xml:space="preserve">ome page shows you all of the photos you are allowed to see and gives you the chance </w:t>
+      </w:r>
+      <w:r>
+        <w:t>to</w:t>
+      </w:r>
+      <w:r>
+        <w:t xml:space="preserve"> like and rate and/or comment on the visible photos. For each photo, you can also view more info. The </w:t>
+      </w:r>
+      <w:r>
+        <w:t>M</w:t>
+      </w:r>
+      <w:r>
+        <w:t xml:space="preserve">ore </w:t>
+      </w:r>
+      <w:r>
+        <w:t>I</w:t>
+      </w:r>
+      <w:r>
+        <w:t>nfo page gives you all of the information pertaining to the photo you chose</w:t>
+      </w:r>
+      <w:r>
+        <w:t>, including the information about the user, users tagged, people who have liked the photo, and all comments</w:t>
+      </w:r>
+      <w:r>
+        <w:t xml:space="preserve">. The top of the home page has all of the options for the fun things you can do! </w:t>
+      </w:r>
+    </w:p>
+    <w:p/>
+    <w:p>
+      <w:r>
+        <w:t xml:space="preserve">The </w:t>
+      </w:r>
+      <w:r>
+        <w:t>P</w:t>
+      </w:r>
+      <w:r>
+        <w:t xml:space="preserve">ost button lets you choose a file, add a caption, and choose if you want all followers to see it, particular friend groups, or both. After you post you go back to the home page. </w:t>
+      </w:r>
+    </w:p>
+    <w:p/>
+    <w:p>
+      <w:r>
+        <w:t>In Follow, y</w:t>
+      </w:r>
+      <w:r>
+        <w:t xml:space="preserve">ou can choose to follow any of the followers on Finstagram. When you follow, it gets sent to that users manage requests. </w:t>
+      </w:r>
+    </w:p>
+    <w:p/>
+    <w:p>
+      <w:r>
+        <w:t xml:space="preserve">In </w:t>
+      </w:r>
+      <w:r>
+        <w:t>M</w:t>
+      </w:r>
+      <w:r>
+        <w:t xml:space="preserve">anage </w:t>
+      </w:r>
+      <w:r>
+        <w:t>R</w:t>
+      </w:r>
+      <w:r>
+        <w:t xml:space="preserve">equests, you can choose if you want to accept or decline your friend requests. Once you chose to accept or decline, that request will disappear. </w:t>
+      </w:r>
+    </w:p>
+    <w:p/>
+    <w:p>
+      <w:r>
+        <w:t xml:space="preserve">In </w:t>
+      </w:r>
+      <w:r>
+        <w:t>U</w:t>
+      </w:r>
+      <w:r>
+        <w:t xml:space="preserve">nfollow, you can unfollow whichever users you’d like. </w:t>
+      </w:r>
+      <w:r>
+        <w:t>And they will disappear if you choose to unfollow them.</w:t>
+      </w:r>
+    </w:p>
+    <w:p/>
+    <w:p>
+      <w:r>
+        <w:t xml:space="preserve">In Manage Friend Groups you can create a friend group and/or add friends to your friend group. </w:t>
+      </w:r>
+    </w:p>
+    <w:p/>
+    <w:p>
+      <w:r>
+        <w:t xml:space="preserve">Last but certainly not least, on the home page you can click the Mirror </w:t>
+      </w:r>
+      <w:proofErr w:type="spellStart"/>
+      <w:r>
+        <w:t>Mirror</w:t>
+      </w:r>
+      <w:proofErr w:type="spellEnd"/>
+      <w:r>
+        <w:t xml:space="preserve"> on the Wall button which brings you to a page that tells you who has the highest number of followers and therefore the greatest of them all! </w:t>
+      </w:r>
     </w:p>
     <w:sectPr>
       <w:pgSz w:w="12240" w:h="15840"/>
@@ -127,6 +730,127 @@
     </w:sectPr>
   </w:body>
 </w:document>
+</file>
+
+<file path=word/numbering.xml><?xml version="1.0" encoding="utf-8"?>
+<w:numbering xmlns:wpc="http://schemas.microsoft.com/office/word/2010/wordprocessingCanvas" xmlns:cx="http://schemas.microsoft.com/office/drawing/2014/chartex" xmlns:cx1="http://schemas.microsoft.com/office/drawing/2015/9/8/chartex" xmlns:cx2="http://schemas.microsoft.com/office/drawing/2015/10/21/chartex" xmlns:cx3="http://schemas.microsoft.com/office/drawing/2016/5/9/chartex" xmlns:cx4="http://schemas.microsoft.com/office/drawing/2016/5/10/chartex" xmlns:cx5="http://schemas.microsoft.com/office/drawing/2016/5/11/chartex" xmlns:cx6="http://schemas.microsoft.com/office/drawing/2016/5/12/chartex" xmlns:cx7="http://schemas.microsoft.com/office/drawing/2016/5/13/chartex" xmlns:cx8="http://schemas.microsoft.com/office/drawing/2016/5/14/chartex" xmlns:mc="http://schemas.openxmlformats.org/markup-compatibility/2006" xmlns:aink="http://schemas.microsoft.com/office/drawing/2016/ink" xmlns:am3d="http://schemas.microsoft.com/office/drawing/2017/model3d" xmlns:o="urn:schemas-microsoft-com:office:office" xmlns:r="http://schemas.openxmlformats.org/officeDocument/2006/relationships" xmlns:m="http://schemas.openxmlformats.org/officeDocument/2006/math" xmlns:v="urn:schemas-microsoft-com:vml" xmlns:wp14="http://schemas.microsoft.com/office/word/2010/wordprocessingDrawing" xmlns:wp="http://schemas.openxmlformats.org/drawingml/2006/wordprocessingDrawing" xmlns:w10="urn:schemas-microsoft-com:office:word" xmlns:w="http://schemas.openxmlformats.org/wordprocessingml/2006/main" xmlns:w14="http://schemas.microsoft.com/office/word/2010/wordml" xmlns:w15="http://schemas.microsoft.com/office/word/2012/wordml" xmlns:w16cid="http://schemas.microsoft.com/office/word/2016/wordml/cid" xmlns:w16se="http://schemas.microsoft.com/office/word/2015/wordml/symex" xmlns:wpg="http://schemas.microsoft.com/office/word/2010/wordprocessingGroup" xmlns:wpi="http://schemas.microsoft.com/office/word/2010/wordprocessingInk" xmlns:wne="http://schemas.microsoft.com/office/word/2006/wordml" xmlns:wps="http://schemas.microsoft.com/office/word/2010/wordprocessingShape" mc:Ignorable="w14 w15 w16se w16cid wp14">
+  <w:abstractNum w:abstractNumId="0" w15:restartNumberingAfterBreak="0">
+    <w:nsid w:val="110402A7"/>
+    <w:multiLevelType w:val="multilevel"/>
+    <w:tmpl w:val="EEBE80FC"/>
+    <w:lvl w:ilvl="0">
+      <w:start w:val="1"/>
+      <w:numFmt w:val="decimal"/>
+      <w:lvlText w:val="%1."/>
+      <w:lvlJc w:val="left"/>
+      <w:pPr>
+        <w:tabs>
+          <w:tab w:val="num" w:pos="720"/>
+        </w:tabs>
+        <w:ind w:left="720" w:hanging="360"/>
+      </w:pPr>
+    </w:lvl>
+    <w:lvl w:ilvl="1">
+      <w:start w:val="1"/>
+      <w:numFmt w:val="lowerRoman"/>
+      <w:lvlText w:val="%2."/>
+      <w:lvlJc w:val="right"/>
+      <w:pPr>
+        <w:tabs>
+          <w:tab w:val="num" w:pos="1440"/>
+        </w:tabs>
+        <w:ind w:left="1440" w:hanging="360"/>
+      </w:pPr>
+    </w:lvl>
+    <w:lvl w:ilvl="2" w:tentative="1">
+      <w:start w:val="1"/>
+      <w:numFmt w:val="decimal"/>
+      <w:lvlText w:val="%3."/>
+      <w:lvlJc w:val="left"/>
+      <w:pPr>
+        <w:tabs>
+          <w:tab w:val="num" w:pos="2160"/>
+        </w:tabs>
+        <w:ind w:left="2160" w:hanging="360"/>
+      </w:pPr>
+    </w:lvl>
+    <w:lvl w:ilvl="3" w:tentative="1">
+      <w:start w:val="1"/>
+      <w:numFmt w:val="decimal"/>
+      <w:lvlText w:val="%4."/>
+      <w:lvlJc w:val="left"/>
+      <w:pPr>
+        <w:tabs>
+          <w:tab w:val="num" w:pos="2880"/>
+        </w:tabs>
+        <w:ind w:left="2880" w:hanging="360"/>
+      </w:pPr>
+    </w:lvl>
+    <w:lvl w:ilvl="4" w:tentative="1">
+      <w:start w:val="1"/>
+      <w:numFmt w:val="decimal"/>
+      <w:lvlText w:val="%5."/>
+      <w:lvlJc w:val="left"/>
+      <w:pPr>
+        <w:tabs>
+          <w:tab w:val="num" w:pos="3600"/>
+        </w:tabs>
+        <w:ind w:left="3600" w:hanging="360"/>
+      </w:pPr>
+    </w:lvl>
+    <w:lvl w:ilvl="5" w:tentative="1">
+      <w:start w:val="1"/>
+      <w:numFmt w:val="decimal"/>
+      <w:lvlText w:val="%6."/>
+      <w:lvlJc w:val="left"/>
+      <w:pPr>
+        <w:tabs>
+          <w:tab w:val="num" w:pos="4320"/>
+        </w:tabs>
+        <w:ind w:left="4320" w:hanging="360"/>
+      </w:pPr>
+    </w:lvl>
+    <w:lvl w:ilvl="6" w:tentative="1">
+      <w:start w:val="1"/>
+      <w:numFmt w:val="decimal"/>
+      <w:lvlText w:val="%7."/>
+      <w:lvlJc w:val="left"/>
+      <w:pPr>
+        <w:tabs>
+          <w:tab w:val="num" w:pos="5040"/>
+        </w:tabs>
+        <w:ind w:left="5040" w:hanging="360"/>
+      </w:pPr>
+    </w:lvl>
+    <w:lvl w:ilvl="7" w:tentative="1">
+      <w:start w:val="1"/>
+      <w:numFmt w:val="decimal"/>
+      <w:lvlText w:val="%8."/>
+      <w:lvlJc w:val="left"/>
+      <w:pPr>
+        <w:tabs>
+          <w:tab w:val="num" w:pos="5760"/>
+        </w:tabs>
+        <w:ind w:left="5760" w:hanging="360"/>
+      </w:pPr>
+    </w:lvl>
+    <w:lvl w:ilvl="8" w:tentative="1">
+      <w:start w:val="1"/>
+      <w:numFmt w:val="decimal"/>
+      <w:lvlText w:val="%9."/>
+      <w:lvlJc w:val="left"/>
+      <w:pPr>
+        <w:tabs>
+          <w:tab w:val="num" w:pos="6480"/>
+        </w:tabs>
+        <w:ind w:left="6480" w:hanging="360"/>
+      </w:pPr>
+    </w:lvl>
+  </w:abstractNum>
+  <w:num w:numId="1">
+    <w:abstractNumId w:val="0"/>
+  </w:num>
+</w:numbering>
 </file>
 
 <file path=word/styles.xml><?xml version="1.0" encoding="utf-8"?>
@@ -548,6 +1272,19 @@
     <w:semiHidden/>
     <w:unhideWhenUsed/>
   </w:style>
+  <w:style w:type="paragraph" w:styleId="NormalWeb">
+    <w:name w:val="Normal (Web)"/>
+    <w:basedOn w:val="Normal"/>
+    <w:uiPriority w:val="99"/>
+    <w:unhideWhenUsed/>
+    <w:rsid w:val="0053113D"/>
+    <w:pPr>
+      <w:spacing w:before="100" w:beforeAutospacing="1" w:after="100" w:afterAutospacing="1"/>
+    </w:pPr>
+    <w:rPr>
+      <w:rFonts w:ascii="Times New Roman" w:eastAsia="Times New Roman" w:hAnsi="Times New Roman" w:cs="Times New Roman"/>
+    </w:rPr>
+  </w:style>
 </w:styles>
 </file>
 

</xml_diff>